<commit_message>
base de donné est prete je pense - on va verifier demain
</commit_message>
<xml_diff>
--- a/READMEE.docx
+++ b/READMEE.docx
@@ -3,26 +3,44 @@
 <w:document xmlns:wpc="http://schemas.microsoft.com/office/word/2010/wordprocessingCanvas" xmlns:cx="http://schemas.microsoft.com/office/drawing/2014/chartex" xmlns:cx1="http://schemas.microsoft.com/office/drawing/2015/9/8/chartex" xmlns:mc="http://schemas.openxmlformats.org/markup-compatibility/2006" xmlns:o="urn:schemas-microsoft-com:office:office" xmlns:r="http://schemas.openxmlformats.org/officeDocument/2006/relationships" xmlns:m="http://schemas.openxmlformats.org/officeDocument/2006/math" xmlns:v="urn:schemas-microsoft-com:vml" xmlns:wp14="http://schemas.microsoft.com/office/word/2010/wordprocessingDrawing" xmlns:wp="http://schemas.openxmlformats.org/drawingml/2006/wordprocessingDrawing" xmlns:w10="urn:schemas-microsoft-com:office:word" xmlns:w="http://schemas.openxmlformats.org/wordprocessingml/2006/main" xmlns:w14="http://schemas.microsoft.com/office/word/2010/wordml" xmlns:w15="http://schemas.microsoft.com/office/word/2012/wordml" xmlns:w16se="http://schemas.microsoft.com/office/word/2015/wordml/symex" xmlns:wpg="http://schemas.microsoft.com/office/word/2010/wordprocessingGroup" xmlns:wpi="http://schemas.microsoft.com/office/word/2010/wordprocessingInk" xmlns:wne="http://schemas.microsoft.com/office/word/2006/wordml" xmlns:wps="http://schemas.microsoft.com/office/word/2010/wordprocessingShape" mc:Ignorable="w14 w15 w16se wp14">
   <w:body>
     <w:p>
-      <w:r>
-        <w:t>Pourquoi</w:t>
-      </w:r>
-      <w:r>
-        <w:t xml:space="preserve"> </w:t>
-      </w:r>
-      <w:proofErr w:type="spellStart"/>
-      <w:r>
+      <w:pPr>
+        <w:rPr>
+          <w:b/>
+        </w:rPr>
+      </w:pPr>
+      <w:r>
+        <w:rPr>
+          <w:b/>
+        </w:rPr>
+        <w:t xml:space="preserve">Pourquoi </w:t>
+      </w:r>
+      <w:proofErr w:type="spellStart"/>
+      <w:r>
+        <w:rPr>
+          <w:b/>
+          <w:u w:val="single"/>
+        </w:rPr>
         <w:t>torchaudio</w:t>
       </w:r>
       <w:proofErr w:type="spellEnd"/>
       <w:r>
+        <w:rPr>
+          <w:b/>
+        </w:rPr>
         <w:t xml:space="preserve"> est souvent préféré à </w:t>
       </w:r>
       <w:proofErr w:type="spellStart"/>
       <w:r>
+        <w:rPr>
+          <w:b/>
+        </w:rPr>
         <w:t>librosa</w:t>
       </w:r>
       <w:proofErr w:type="spellEnd"/>
       <w:r>
+        <w:rPr>
+          <w:b/>
+        </w:rPr>
         <w:t xml:space="preserve"> pour certains projets :</w:t>
       </w:r>
     </w:p>
@@ -148,6 +166,10 @@
     </w:p>
     <w:p>
       <w:r>
+        <w:rPr>
+          <w:noProof/>
+          <w:lang w:eastAsia="fr-FR"/>
+        </w:rPr>
         <w:drawing>
           <wp:inline distT="0" distB="0" distL="0" distR="0" wp14:anchorId="467B6519" wp14:editId="270C88BB">
             <wp:extent cx="5760720" cy="2858770"/>
@@ -184,7 +206,87 @@
           </wp:inline>
         </w:drawing>
       </w:r>
+    </w:p>
+    <w:p/>
+    <w:p>
+      <w:pPr>
+        <w:rPr>
+          <w:b/>
+          <w:i/>
+          <w:color w:val="FF0000"/>
+        </w:rPr>
+      </w:pPr>
+      <w:r>
+        <w:rPr>
+          <w:b/>
+          <w:i/>
+          <w:color w:val="FF0000"/>
+        </w:rPr>
+        <w:t xml:space="preserve">Notre </w:t>
+      </w:r>
+      <w:proofErr w:type="spellStart"/>
+      <w:r>
+        <w:rPr>
+          <w:b/>
+          <w:i/>
+          <w:color w:val="FF0000"/>
+        </w:rPr>
+        <w:t>Dataset</w:t>
+      </w:r>
+      <w:proofErr w:type="spellEnd"/>
+      <w:r>
+        <w:rPr>
+          <w:b/>
+          <w:i/>
+          <w:color w:val="FF0000"/>
+        </w:rPr>
+        <w:t> :</w:t>
+      </w:r>
+    </w:p>
+    <w:p>
+      <w:pPr>
+        <w:tabs>
+          <w:tab w:val="left" w:pos="3744"/>
+        </w:tabs>
+      </w:pPr>
       <w:bookmarkStart w:id="0" w:name="_GoBack"/>
+      <w:r>
+        <w:drawing>
+          <wp:inline distT="0" distB="0" distL="0" distR="0" wp14:anchorId="250A6B4A" wp14:editId="3B39E0A1">
+            <wp:extent cx="6503670" cy="373711"/>
+            <wp:effectExtent l="0" t="0" r="0" b="7620"/>
+            <wp:docPr id="2" name="Image 2"/>
+            <wp:cNvGraphicFramePr>
+              <a:graphicFrameLocks xmlns:a="http://schemas.openxmlformats.org/drawingml/2006/main" noChangeAspect="1"/>
+            </wp:cNvGraphicFramePr>
+            <a:graphic xmlns:a="http://schemas.openxmlformats.org/drawingml/2006/main">
+              <a:graphicData uri="http://schemas.openxmlformats.org/drawingml/2006/picture">
+                <pic:pic xmlns:pic="http://schemas.openxmlformats.org/drawingml/2006/picture">
+                  <pic:nvPicPr>
+                    <pic:cNvPr id="1" name=""/>
+                    <pic:cNvPicPr/>
+                  </pic:nvPicPr>
+                  <pic:blipFill>
+                    <a:blip r:embed="rId5"/>
+                    <a:stretch>
+                      <a:fillRect/>
+                    </a:stretch>
+                  </pic:blipFill>
+                  <pic:spPr>
+                    <a:xfrm>
+                      <a:off x="0" y="0"/>
+                      <a:ext cx="6665086" cy="382986"/>
+                    </a:xfrm>
+                    <a:prstGeom prst="rect">
+                      <a:avLst/>
+                    </a:prstGeom>
+                  </pic:spPr>
+                </pic:pic>
+              </a:graphicData>
+            </a:graphic>
+          </wp:inline>
+        </w:drawing>
+      </w:r>
       <w:bookmarkEnd w:id="0"/>
     </w:p>
     <w:sectPr>

</xml_diff>